<commit_message>
2019-6-23 登录修改，将 session 改为 JWT
</commit_message>
<xml_diff>
--- a/开发/接口文档/用户管理模块.docx
+++ b/开发/接口文档/用户管理模块.docx
@@ -5704,9 +5704,10 @@
             </w:pPr>
             <w:r>
               <w:rPr>
-                <w:szCs w:val="24"/>
-              </w:rPr>
-              <w:t>否</w:t>
+                <w:rFonts w:hint="eastAsia"/>
+                <w:szCs w:val="24"/>
+              </w:rPr>
+              <w:t>是</w:t>
             </w:r>
           </w:p>
         </w:tc>
@@ -6285,15 +6286,7 @@
                 <w:bCs/>
                 <w:szCs w:val="24"/>
               </w:rPr>
-              <w:t>6</w:t>
-            </w:r>
-            <w:r>
-              <w:rPr>
-                <w:b/>
-                <w:bCs/>
-                <w:szCs w:val="24"/>
-              </w:rPr>
-              <w:t>.</w:t>
+              <w:t>6.</w:t>
             </w:r>
             <w:r>
               <w:rPr>
@@ -6681,7 +6674,6 @@
             <w:pPr>
               <w:jc w:val="center"/>
               <w:rPr>
-                <w:rFonts w:hint="eastAsia"/>
                 <w:szCs w:val="24"/>
               </w:rPr>
             </w:pPr>
@@ -6725,66 +6717,66 @@
               <w:rPr>
                 <w:szCs w:val="24"/>
               </w:rPr>
-              <w:t>int</w:t>
-            </w:r>
-          </w:p>
-        </w:tc>
-        <w:tc>
-          <w:tcPr>
-            <w:tcW w:w="1033" w:type="dxa"/>
-            <w:vAlign w:val="center"/>
-          </w:tcPr>
-          <w:p>
-            <w:pPr>
-              <w:jc w:val="center"/>
-              <w:rPr>
-                <w:szCs w:val="24"/>
-              </w:rPr>
-            </w:pPr>
-          </w:p>
-        </w:tc>
-        <w:tc>
-          <w:tcPr>
-            <w:tcW w:w="1518" w:type="dxa"/>
-            <w:vAlign w:val="center"/>
-          </w:tcPr>
-          <w:p>
-            <w:pPr>
-              <w:jc w:val="center"/>
-              <w:rPr>
-                <w:szCs w:val="24"/>
-              </w:rPr>
-            </w:pPr>
-            <w:r>
-              <w:rPr>
-                <w:szCs w:val="24"/>
-              </w:rPr>
-              <w:t>否</w:t>
-            </w:r>
-          </w:p>
-        </w:tc>
-        <w:tc>
-          <w:tcPr>
-            <w:tcW w:w="2744" w:type="dxa"/>
-            <w:vAlign w:val="center"/>
-          </w:tcPr>
-          <w:p>
-            <w:pPr>
-              <w:jc w:val="center"/>
-              <w:rPr>
-                <w:szCs w:val="24"/>
-              </w:rPr>
-            </w:pPr>
-            <w:r>
-              <w:rPr>
-                <w:szCs w:val="24"/>
-              </w:rPr>
-              <w:t>新密码</w:t>
+              <w:t>String</w:t>
             </w:r>
             <w:bookmarkStart w:id="0" w:name="_GoBack"/>
             <w:bookmarkEnd w:id="0"/>
           </w:p>
         </w:tc>
+        <w:tc>
+          <w:tcPr>
+            <w:tcW w:w="1033" w:type="dxa"/>
+            <w:vAlign w:val="center"/>
+          </w:tcPr>
+          <w:p>
+            <w:pPr>
+              <w:jc w:val="center"/>
+              <w:rPr>
+                <w:szCs w:val="24"/>
+              </w:rPr>
+            </w:pPr>
+          </w:p>
+        </w:tc>
+        <w:tc>
+          <w:tcPr>
+            <w:tcW w:w="1518" w:type="dxa"/>
+            <w:vAlign w:val="center"/>
+          </w:tcPr>
+          <w:p>
+            <w:pPr>
+              <w:jc w:val="center"/>
+              <w:rPr>
+                <w:szCs w:val="24"/>
+              </w:rPr>
+            </w:pPr>
+            <w:r>
+              <w:rPr>
+                <w:szCs w:val="24"/>
+              </w:rPr>
+              <w:t>否</w:t>
+            </w:r>
+          </w:p>
+        </w:tc>
+        <w:tc>
+          <w:tcPr>
+            <w:tcW w:w="2744" w:type="dxa"/>
+            <w:vAlign w:val="center"/>
+          </w:tcPr>
+          <w:p>
+            <w:pPr>
+              <w:jc w:val="center"/>
+              <w:rPr>
+                <w:szCs w:val="24"/>
+              </w:rPr>
+            </w:pPr>
+            <w:r>
+              <w:rPr>
+                <w:szCs w:val="24"/>
+              </w:rPr>
+              <w:t>新密码</w:t>
+            </w:r>
+          </w:p>
+        </w:tc>
       </w:tr>
       <w:tr>
         <w:tc>
@@ -7293,13 +7285,7 @@
         </w:tc>
       </w:tr>
     </w:tbl>
-    <w:p>
-      <w:pPr>
-        <w:rPr>
-          <w:rFonts w:hint="eastAsia"/>
-        </w:rPr>
-      </w:pPr>
-    </w:p>
+    <w:p/>
     <w:sectPr>
       <w:pgSz w:w="11906" w:h="16838"/>
       <w:pgMar w:top="1440" w:right="1800" w:bottom="1440" w:left="1800" w:header="851" w:footer="992" w:gutter="0"/>

</xml_diff>